<commit_message>
organizado arquivos nas pastas - jean
</commit_message>
<xml_diff>
--- a/Projeto_Escrito/Marketing Digital.docx
+++ b/Projeto_Escrito/Marketing Digital.docx
@@ -895,11 +895,21 @@
       <w:r>
         <w:t xml:space="preserve">Tabela </w:t>
       </w:r>
-      <w:fldSimple w:instr=" SEQ Tabela \* ARABIC ">
-        <w:r>
-          <w:t>2</w:t>
-        </w:r>
-      </w:fldSimple>
+      <w:r>
+        <w:fldChar w:fldCharType="begin"/>
+      </w:r>
+      <w:r>
+        <w:instrText xml:space="preserve"> SEQ Tabela \* ARABIC </w:instrText>
+      </w:r>
+      <w:r>
+        <w:fldChar w:fldCharType="separate"/>
+      </w:r>
+      <w:r>
+        <w:t>2</w:t>
+      </w:r>
+      <w:r>
+        <w:fldChar w:fldCharType="end"/>
+      </w:r>
       <w:bookmarkEnd w:id="1"/>
       <w:r>
         <w:t xml:space="preserve"> - </w:t>
@@ -1226,18 +1236,36 @@
           <w:p>
             <w:pPr>
               <w:ind w:firstLine="0"/>
-            </w:pPr>
-            <w:r>
+              <w:rPr>
+                <w:lang w:val="en-US"/>
+              </w:rPr>
+            </w:pPr>
+            <w:r>
+              <w:rPr>
+                <w:lang w:val="en-US"/>
+              </w:rPr>
               <w:t>Facebook, TicTok, Twitter,</w:t>
             </w:r>
             <w:r>
+              <w:rPr>
+                <w:lang w:val="en-US"/>
+              </w:rPr>
               <w:t xml:space="preserve"> </w:t>
             </w:r>
             <w:r>
+              <w:rPr>
+                <w:lang w:val="en-US"/>
+              </w:rPr>
               <w:t>Youtube, Linkedln, etc.</w:t>
             </w:r>
           </w:p>
-          <w:p/>
+          <w:p>
+            <w:pPr>
+              <w:rPr>
+                <w:lang w:val="en-US"/>
+              </w:rPr>
+            </w:pPr>
+          </w:p>
         </w:tc>
       </w:tr>
       <w:tr>
@@ -1306,14 +1334,26 @@
           <w:p>
             <w:pPr>
               <w:ind w:firstLine="0"/>
-            </w:pPr>
-            <w:r>
+              <w:rPr>
+                <w:lang w:val="en-US"/>
+              </w:rPr>
+            </w:pPr>
+            <w:r>
+              <w:rPr>
+                <w:lang w:val="en-US"/>
+              </w:rPr>
               <w:t>E-mail, SMS</w:t>
             </w:r>
             <w:r>
+              <w:rPr>
+                <w:lang w:val="en-US"/>
+              </w:rPr>
               <w:t xml:space="preserve"> e </w:t>
             </w:r>
             <w:r>
+              <w:rPr>
+                <w:lang w:val="en-US"/>
+              </w:rPr>
               <w:t>Whats App</w:t>
             </w:r>
           </w:p>
@@ -1519,28 +1559,52 @@
           <w:p>
             <w:pPr>
               <w:ind w:firstLine="0"/>
-            </w:pPr>
-            <w:r>
+              <w:rPr>
+                <w:lang w:val="en-US"/>
+              </w:rPr>
+            </w:pPr>
+            <w:r>
+              <w:rPr>
+                <w:lang w:val="en-US"/>
+              </w:rPr>
               <w:t>Banners</w:t>
             </w:r>
             <w:r>
+              <w:rPr>
+                <w:lang w:val="en-US"/>
+              </w:rPr>
               <w:t>,</w:t>
             </w:r>
             <w:r>
+              <w:rPr>
+                <w:lang w:val="en-US"/>
+              </w:rPr>
               <w:t xml:space="preserve">Podcasts e </w:t>
             </w:r>
             <w:r>
+              <w:rPr>
+                <w:lang w:val="en-US"/>
+              </w:rPr>
               <w:t>vídeo-</w:t>
             </w:r>
             <w:r>
+              <w:rPr>
+                <w:lang w:val="en-US"/>
+              </w:rPr>
               <w:t>cast</w:t>
             </w:r>
           </w:p>
           <w:p>
             <w:pPr>
               <w:ind w:firstLine="0"/>
-            </w:pPr>
-            <w:r>
+              <w:rPr>
+                <w:lang w:val="en-US"/>
+              </w:rPr>
+            </w:pPr>
+            <w:r>
+              <w:rPr>
+                <w:lang w:val="en-US"/>
+              </w:rPr>
               <w:t xml:space="preserve">Widgets </w:t>
             </w:r>
           </w:p>
@@ -1967,7 +2031,12 @@
       </w:r>
     </w:p>
     <w:sectPr>
-      <w:footerReference w:type="default" r:id="rId8"/>
+      <w:headerReference w:type="even" r:id="rId8"/>
+      <w:headerReference w:type="default" r:id="rId9"/>
+      <w:footerReference w:type="even" r:id="rId10"/>
+      <w:footerReference w:type="default" r:id="rId11"/>
+      <w:headerReference w:type="first" r:id="rId12"/>
+      <w:footerReference w:type="first" r:id="rId13"/>
       <w:pgSz w:w="11906" w:h="16838"/>
       <w:pgMar w:top="1417" w:right="1701" w:bottom="1417" w:left="1701" w:header="708" w:footer="708" w:gutter="0"/>
       <w:cols w:space="708"/>
@@ -2006,6 +2075,26 @@
 </w:ftr>
 </file>
 
+<file path=word/footer2.xml><?xml version="1.0" encoding="utf-8"?>
+<w:ftr xmlns:wpc="http://schemas.microsoft.com/office/word/2010/wordprocessingCanvas" xmlns:cx="http://schemas.microsoft.com/office/drawing/2014/chartex" xmlns:cx1="http://schemas.microsoft.com/office/drawing/2015/9/8/chartex" xmlns:cx2="http://schemas.microsoft.com/office/drawing/2015/10/21/chartex" xmlns:cx3="http://schemas.microsoft.com/office/drawing/2016/5/9/chartex" xmlns:cx4="http://schemas.microsoft.com/office/drawing/2016/5/10/chartex" xmlns:cx5="http://schemas.microsoft.com/office/drawing/2016/5/11/chartex" xmlns:cx6="http://schemas.microsoft.com/office/drawing/2016/5/12/chartex" xmlns:cx7="http://schemas.microsoft.com/office/drawing/2016/5/13/chartex" xmlns:cx8="http://schemas.microsoft.com/office/drawing/2016/5/14/chartex" xmlns:mc="http://schemas.openxmlformats.org/markup-compatibility/2006" xmlns:aink="http://schemas.microsoft.com/office/drawing/2016/ink" xmlns:am3d="http://schemas.microsoft.com/office/drawing/2017/model3d" xmlns:o="urn:schemas-microsoft-com:office:office" xmlns:r="http://schemas.openxmlformats.org/officeDocument/2006/relationships" xmlns:m="http://schemas.openxmlformats.org/officeDocument/2006/math" xmlns:v="urn:schemas-microsoft-com:vml" xmlns:wp14="http://schemas.microsoft.com/office/word/2010/wordprocessingDrawing" xmlns:wp="http://schemas.openxmlformats.org/drawingml/2006/wordprocessingDrawing" xmlns:w10="urn:schemas-microsoft-com:office:word" xmlns:w="http://schemas.openxmlformats.org/wordprocessingml/2006/main" xmlns:w14="http://schemas.microsoft.com/office/word/2010/wordml" xmlns:w15="http://schemas.microsoft.com/office/word/2012/wordml" xmlns:w16cex="http://schemas.microsoft.com/office/word/2018/wordml/cex" xmlns:w16cid="http://schemas.microsoft.com/office/word/2016/wordml/cid" xmlns:w16="http://schemas.microsoft.com/office/word/2018/wordml" xmlns:w16sdtdh="http://schemas.microsoft.com/office/word/2020/wordml/sdtdatahash" xmlns:w16se="http://schemas.microsoft.com/office/word/2015/wordml/symex" xmlns:wpg="http://schemas.microsoft.com/office/word/2010/wordprocessingGroup" xmlns:wpi="http://schemas.microsoft.com/office/word/2010/wordprocessingInk" xmlns:wne="http://schemas.microsoft.com/office/word/2006/wordml" xmlns:wps="http://schemas.microsoft.com/office/word/2010/wordprocessingShape" mc:Ignorable="w14 w15 w16se w16cid w16 w16cex w16sdtdh wp14">
+  <w:p>
+    <w:pPr>
+      <w:pStyle w:val="Rodap"/>
+    </w:pPr>
+  </w:p>
+</w:ftr>
+</file>
+
+<file path=word/footer3.xml><?xml version="1.0" encoding="utf-8"?>
+<w:ftr xmlns:wpc="http://schemas.microsoft.com/office/word/2010/wordprocessingCanvas" xmlns:cx="http://schemas.microsoft.com/office/drawing/2014/chartex" xmlns:cx1="http://schemas.microsoft.com/office/drawing/2015/9/8/chartex" xmlns:cx2="http://schemas.microsoft.com/office/drawing/2015/10/21/chartex" xmlns:cx3="http://schemas.microsoft.com/office/drawing/2016/5/9/chartex" xmlns:cx4="http://schemas.microsoft.com/office/drawing/2016/5/10/chartex" xmlns:cx5="http://schemas.microsoft.com/office/drawing/2016/5/11/chartex" xmlns:cx6="http://schemas.microsoft.com/office/drawing/2016/5/12/chartex" xmlns:cx7="http://schemas.microsoft.com/office/drawing/2016/5/13/chartex" xmlns:cx8="http://schemas.microsoft.com/office/drawing/2016/5/14/chartex" xmlns:mc="http://schemas.openxmlformats.org/markup-compatibility/2006" xmlns:aink="http://schemas.microsoft.com/office/drawing/2016/ink" xmlns:am3d="http://schemas.microsoft.com/office/drawing/2017/model3d" xmlns:o="urn:schemas-microsoft-com:office:office" xmlns:r="http://schemas.openxmlformats.org/officeDocument/2006/relationships" xmlns:m="http://schemas.openxmlformats.org/officeDocument/2006/math" xmlns:v="urn:schemas-microsoft-com:vml" xmlns:wp14="http://schemas.microsoft.com/office/word/2010/wordprocessingDrawing" xmlns:wp="http://schemas.openxmlformats.org/drawingml/2006/wordprocessingDrawing" xmlns:w10="urn:schemas-microsoft-com:office:word" xmlns:w="http://schemas.openxmlformats.org/wordprocessingml/2006/main" xmlns:w14="http://schemas.microsoft.com/office/word/2010/wordml" xmlns:w15="http://schemas.microsoft.com/office/word/2012/wordml" xmlns:w16cex="http://schemas.microsoft.com/office/word/2018/wordml/cex" xmlns:w16cid="http://schemas.microsoft.com/office/word/2016/wordml/cid" xmlns:w16="http://schemas.microsoft.com/office/word/2018/wordml" xmlns:w16sdtdh="http://schemas.microsoft.com/office/word/2020/wordml/sdtdatahash" xmlns:w16se="http://schemas.microsoft.com/office/word/2015/wordml/symex" xmlns:wpg="http://schemas.microsoft.com/office/word/2010/wordprocessingGroup" xmlns:wpi="http://schemas.microsoft.com/office/word/2010/wordprocessingInk" xmlns:wne="http://schemas.microsoft.com/office/word/2006/wordml" xmlns:wps="http://schemas.microsoft.com/office/word/2010/wordprocessingShape" mc:Ignorable="w14 w15 w16se w16cid w16 w16cex w16sdtdh wp14">
+  <w:p>
+    <w:pPr>
+      <w:pStyle w:val="Rodap"/>
+    </w:pPr>
+  </w:p>
+</w:ftr>
+</file>
+
 <file path=word/footnotes.xml><?xml version="1.0" encoding="utf-8"?>
 <w:footnotes xmlns:wpc="http://schemas.microsoft.com/office/word/2010/wordprocessingCanvas" xmlns:cx="http://schemas.microsoft.com/office/drawing/2014/chartex" xmlns:cx1="http://schemas.microsoft.com/office/drawing/2015/9/8/chartex" xmlns:cx2="http://schemas.microsoft.com/office/drawing/2015/10/21/chartex" xmlns:cx3="http://schemas.microsoft.com/office/drawing/2016/5/9/chartex" xmlns:cx4="http://schemas.microsoft.com/office/drawing/2016/5/10/chartex" xmlns:cx5="http://schemas.microsoft.com/office/drawing/2016/5/11/chartex" xmlns:cx6="http://schemas.microsoft.com/office/drawing/2016/5/12/chartex" xmlns:cx7="http://schemas.microsoft.com/office/drawing/2016/5/13/chartex" xmlns:cx8="http://schemas.microsoft.com/office/drawing/2016/5/14/chartex" xmlns:mc="http://schemas.openxmlformats.org/markup-compatibility/2006" xmlns:aink="http://schemas.microsoft.com/office/drawing/2016/ink" xmlns:am3d="http://schemas.microsoft.com/office/drawing/2017/model3d" xmlns:o="urn:schemas-microsoft-com:office:office" xmlns:r="http://schemas.openxmlformats.org/officeDocument/2006/relationships" xmlns:m="http://schemas.openxmlformats.org/officeDocument/2006/math" xmlns:v="urn:schemas-microsoft-com:vml" xmlns:wp14="http://schemas.microsoft.com/office/word/2010/wordprocessingDrawing" xmlns:wp="http://schemas.openxmlformats.org/drawingml/2006/wordprocessingDrawing" xmlns:w10="urn:schemas-microsoft-com:office:word" xmlns:w="http://schemas.openxmlformats.org/wordprocessingml/2006/main" xmlns:w14="http://schemas.microsoft.com/office/word/2010/wordml" xmlns:w15="http://schemas.microsoft.com/office/word/2012/wordml" xmlns:w16cex="http://schemas.microsoft.com/office/word/2018/wordml/cex" xmlns:w16cid="http://schemas.microsoft.com/office/word/2016/wordml/cid" xmlns:w16="http://schemas.microsoft.com/office/word/2018/wordml" xmlns:w16sdtdh="http://schemas.microsoft.com/office/word/2020/wordml/sdtdatahash" xmlns:w16se="http://schemas.microsoft.com/office/word/2015/wordml/symex" xmlns:wpg="http://schemas.microsoft.com/office/word/2010/wordprocessingGroup" xmlns:wpi="http://schemas.microsoft.com/office/word/2010/wordprocessingInk" xmlns:wne="http://schemas.microsoft.com/office/word/2006/wordml" xmlns:wps="http://schemas.microsoft.com/office/word/2010/wordprocessingShape" mc:Ignorable="w14 w15 w16se w16cid w16 w16cex w16sdtdh wp14">
   <w:footnote w:type="separator" w:id="-1">
@@ -2023,6 +2112,68 @@
     </w:p>
   </w:footnote>
 </w:footnotes>
+</file>
+
+<file path=word/header1.xml><?xml version="1.0" encoding="utf-8"?>
+<w:hdr xmlns:wpc="http://schemas.microsoft.com/office/word/2010/wordprocessingCanvas" xmlns:cx="http://schemas.microsoft.com/office/drawing/2014/chartex" xmlns:cx1="http://schemas.microsoft.com/office/drawing/2015/9/8/chartex" xmlns:cx2="http://schemas.microsoft.com/office/drawing/2015/10/21/chartex" xmlns:cx3="http://schemas.microsoft.com/office/drawing/2016/5/9/chartex" xmlns:cx4="http://schemas.microsoft.com/office/drawing/2016/5/10/chartex" xmlns:cx5="http://schemas.microsoft.com/office/drawing/2016/5/11/chartex" xmlns:cx6="http://schemas.microsoft.com/office/drawing/2016/5/12/chartex" xmlns:cx7="http://schemas.microsoft.com/office/drawing/2016/5/13/chartex" xmlns:cx8="http://schemas.microsoft.com/office/drawing/2016/5/14/chartex" xmlns:mc="http://schemas.openxmlformats.org/markup-compatibility/2006" xmlns:aink="http://schemas.microsoft.com/office/drawing/2016/ink" xmlns:am3d="http://schemas.microsoft.com/office/drawing/2017/model3d" xmlns:o="urn:schemas-microsoft-com:office:office" xmlns:r="http://schemas.openxmlformats.org/officeDocument/2006/relationships" xmlns:m="http://schemas.openxmlformats.org/officeDocument/2006/math" xmlns:v="urn:schemas-microsoft-com:vml" xmlns:wp14="http://schemas.microsoft.com/office/word/2010/wordprocessingDrawing" xmlns:wp="http://schemas.openxmlformats.org/drawingml/2006/wordprocessingDrawing" xmlns:w10="urn:schemas-microsoft-com:office:word" xmlns:w="http://schemas.openxmlformats.org/wordprocessingml/2006/main" xmlns:w14="http://schemas.microsoft.com/office/word/2010/wordml" xmlns:w15="http://schemas.microsoft.com/office/word/2012/wordml" xmlns:w16cex="http://schemas.microsoft.com/office/word/2018/wordml/cex" xmlns:w16cid="http://schemas.microsoft.com/office/word/2016/wordml/cid" xmlns:w16="http://schemas.microsoft.com/office/word/2018/wordml" xmlns:w16sdtdh="http://schemas.microsoft.com/office/word/2020/wordml/sdtdatahash" xmlns:w16se="http://schemas.microsoft.com/office/word/2015/wordml/symex" xmlns:wpg="http://schemas.microsoft.com/office/word/2010/wordprocessingGroup" xmlns:wpi="http://schemas.microsoft.com/office/word/2010/wordprocessingInk" xmlns:wne="http://schemas.microsoft.com/office/word/2006/wordml" xmlns:wps="http://schemas.microsoft.com/office/word/2010/wordprocessingShape" mc:Ignorable="w14 w15 w16se w16cid w16 w16cex w16sdtdh wp14">
+  <w:p>
+    <w:pPr>
+      <w:pStyle w:val="Cabealho"/>
+    </w:pPr>
+  </w:p>
+</w:hdr>
+</file>
+
+<file path=word/header2.xml><?xml version="1.0" encoding="utf-8"?>
+<w:hdr xmlns:wpc="http://schemas.microsoft.com/office/word/2010/wordprocessingCanvas" xmlns:cx="http://schemas.microsoft.com/office/drawing/2014/chartex" xmlns:cx1="http://schemas.microsoft.com/office/drawing/2015/9/8/chartex" xmlns:cx2="http://schemas.microsoft.com/office/drawing/2015/10/21/chartex" xmlns:cx3="http://schemas.microsoft.com/office/drawing/2016/5/9/chartex" xmlns:cx4="http://schemas.microsoft.com/office/drawing/2016/5/10/chartex" xmlns:cx5="http://schemas.microsoft.com/office/drawing/2016/5/11/chartex" xmlns:cx6="http://schemas.microsoft.com/office/drawing/2016/5/12/chartex" xmlns:cx7="http://schemas.microsoft.com/office/drawing/2016/5/13/chartex" xmlns:cx8="http://schemas.microsoft.com/office/drawing/2016/5/14/chartex" xmlns:mc="http://schemas.openxmlformats.org/markup-compatibility/2006" xmlns:aink="http://schemas.microsoft.com/office/drawing/2016/ink" xmlns:am3d="http://schemas.microsoft.com/office/drawing/2017/model3d" xmlns:o="urn:schemas-microsoft-com:office:office" xmlns:r="http://schemas.openxmlformats.org/officeDocument/2006/relationships" xmlns:m="http://schemas.openxmlformats.org/officeDocument/2006/math" xmlns:v="urn:schemas-microsoft-com:vml" xmlns:wp14="http://schemas.microsoft.com/office/word/2010/wordprocessingDrawing" xmlns:wp="http://schemas.openxmlformats.org/drawingml/2006/wordprocessingDrawing" xmlns:w10="urn:schemas-microsoft-com:office:word" xmlns:w="http://schemas.openxmlformats.org/wordprocessingml/2006/main" xmlns:w14="http://schemas.microsoft.com/office/word/2010/wordml" xmlns:w15="http://schemas.microsoft.com/office/word/2012/wordml" xmlns:w16cex="http://schemas.microsoft.com/office/word/2018/wordml/cex" xmlns:w16cid="http://schemas.microsoft.com/office/word/2016/wordml/cid" xmlns:w16="http://schemas.microsoft.com/office/word/2018/wordml" xmlns:w16sdtdh="http://schemas.microsoft.com/office/word/2020/wordml/sdtdatahash" xmlns:w16se="http://schemas.microsoft.com/office/word/2015/wordml/symex" xmlns:wpg="http://schemas.microsoft.com/office/word/2010/wordprocessingGroup" xmlns:wpi="http://schemas.microsoft.com/office/word/2010/wordprocessingInk" xmlns:wne="http://schemas.microsoft.com/office/word/2006/wordml" xmlns:wps="http://schemas.microsoft.com/office/word/2010/wordprocessingShape" mc:Ignorable="w14 w15 w16se w16cid w16 w16cex w16sdtdh wp14">
+  <w:sdt>
+    <w:sdtPr>
+      <w:id w:val="-1994632433"/>
+      <w:docPartObj>
+        <w:docPartGallery w:val="Page Numbers (Top of Page)"/>
+        <w:docPartUnique/>
+      </w:docPartObj>
+    </w:sdtPr>
+    <w:sdtContent>
+      <w:p>
+        <w:pPr>
+          <w:pStyle w:val="Cabealho"/>
+          <w:jc w:val="right"/>
+        </w:pPr>
+        <w:r>
+          <w:fldChar w:fldCharType="begin"/>
+        </w:r>
+        <w:r>
+          <w:instrText>PAGE   \* MERGEFORMAT</w:instrText>
+        </w:r>
+        <w:r>
+          <w:fldChar w:fldCharType="separate"/>
+        </w:r>
+        <w:r>
+          <w:t>2</w:t>
+        </w:r>
+        <w:r>
+          <w:fldChar w:fldCharType="end"/>
+        </w:r>
+      </w:p>
+    </w:sdtContent>
+  </w:sdt>
+  <w:p>
+    <w:pPr>
+      <w:pStyle w:val="Cabealho"/>
+    </w:pPr>
+  </w:p>
+</w:hdr>
+</file>
+
+<file path=word/header3.xml><?xml version="1.0" encoding="utf-8"?>
+<w:hdr xmlns:wpc="http://schemas.microsoft.com/office/word/2010/wordprocessingCanvas" xmlns:cx="http://schemas.microsoft.com/office/drawing/2014/chartex" xmlns:cx1="http://schemas.microsoft.com/office/drawing/2015/9/8/chartex" xmlns:cx2="http://schemas.microsoft.com/office/drawing/2015/10/21/chartex" xmlns:cx3="http://schemas.microsoft.com/office/drawing/2016/5/9/chartex" xmlns:cx4="http://schemas.microsoft.com/office/drawing/2016/5/10/chartex" xmlns:cx5="http://schemas.microsoft.com/office/drawing/2016/5/11/chartex" xmlns:cx6="http://schemas.microsoft.com/office/drawing/2016/5/12/chartex" xmlns:cx7="http://schemas.microsoft.com/office/drawing/2016/5/13/chartex" xmlns:cx8="http://schemas.microsoft.com/office/drawing/2016/5/14/chartex" xmlns:mc="http://schemas.openxmlformats.org/markup-compatibility/2006" xmlns:aink="http://schemas.microsoft.com/office/drawing/2016/ink" xmlns:am3d="http://schemas.microsoft.com/office/drawing/2017/model3d" xmlns:o="urn:schemas-microsoft-com:office:office" xmlns:r="http://schemas.openxmlformats.org/officeDocument/2006/relationships" xmlns:m="http://schemas.openxmlformats.org/officeDocument/2006/math" xmlns:v="urn:schemas-microsoft-com:vml" xmlns:wp14="http://schemas.microsoft.com/office/word/2010/wordprocessingDrawing" xmlns:wp="http://schemas.openxmlformats.org/drawingml/2006/wordprocessingDrawing" xmlns:w10="urn:schemas-microsoft-com:office:word" xmlns:w="http://schemas.openxmlformats.org/wordprocessingml/2006/main" xmlns:w14="http://schemas.microsoft.com/office/word/2010/wordml" xmlns:w15="http://schemas.microsoft.com/office/word/2012/wordml" xmlns:w16cex="http://schemas.microsoft.com/office/word/2018/wordml/cex" xmlns:w16cid="http://schemas.microsoft.com/office/word/2016/wordml/cid" xmlns:w16="http://schemas.microsoft.com/office/word/2018/wordml" xmlns:w16sdtdh="http://schemas.microsoft.com/office/word/2020/wordml/sdtdatahash" xmlns:w16se="http://schemas.microsoft.com/office/word/2015/wordml/symex" xmlns:wpg="http://schemas.microsoft.com/office/word/2010/wordprocessingGroup" xmlns:wpi="http://schemas.microsoft.com/office/word/2010/wordprocessingInk" xmlns:wne="http://schemas.microsoft.com/office/word/2006/wordml" xmlns:wps="http://schemas.microsoft.com/office/word/2010/wordprocessingShape" mc:Ignorable="w14 w15 w16se w16cid w16 w16cex w16sdtdh wp14">
+  <w:p>
+    <w:pPr>
+      <w:pStyle w:val="Cabealho"/>
+    </w:pPr>
+  </w:p>
+</w:hdr>
 </file>
 
 <file path=word/numbering.xml><?xml version="1.0" encoding="utf-8"?>

</xml_diff>